<commit_message>
uploaded module 3 assignments, removed zip files
</commit_message>
<xml_diff>
--- a/module-3/Ambrose_Mod3_2.docx
+++ b/module-3/Ambrose_Mod3_2.docx
@@ -15,6 +15,39 @@
     <w:p>
       <w:r>
         <w:t>Module 3.2: GitHub Pages</w:t>
+      </w:r>
+    </w:p>
+    <w:p>
+      <w:r>
+        <w:t xml:space="preserve">REPO: </w:t>
+      </w:r>
+      <w:hyperlink r:id="rId4" w:history="1">
+        <w:r>
+          <w:rPr>
+            <w:rStyle w:val="Hyperlink"/>
+          </w:rPr>
+          <w:t>https://github</w:t>
+        </w:r>
+        <w:r>
+          <w:rPr>
+            <w:rStyle w:val="Hyperlink"/>
+          </w:rPr>
+          <w:t>.</w:t>
+        </w:r>
+        <w:r>
+          <w:rPr>
+            <w:rStyle w:val="Hyperlink"/>
+          </w:rPr>
+          <w:t>com/jambrose0/csd-340</w:t>
+        </w:r>
+      </w:hyperlink>
+    </w:p>
+    <w:p>
+      <w:r>
+        <w:t xml:space="preserve">Deployed Page: </w:t>
+      </w:r>
+      <w:r>
+        <w:t>https://jambrose0.github.io/csd-340/</w:t>
       </w:r>
     </w:p>
     <w:p>
@@ -50,7 +83,7 @@
                     <pic:cNvPicPr/>
                   </pic:nvPicPr>
                   <pic:blipFill>
-                    <a:blip r:embed="rId4"/>
+                    <a:blip r:embed="rId5"/>
                     <a:stretch>
                       <a:fillRect/>
                     </a:stretch>
@@ -105,7 +138,7 @@
                     <pic:cNvPicPr/>
                   </pic:nvPicPr>
                   <pic:blipFill>
-                    <a:blip r:embed="rId5"/>
+                    <a:blip r:embed="rId6"/>
                     <a:stretch>
                       <a:fillRect/>
                     </a:stretch>
@@ -144,7 +177,7 @@
                     <pic:cNvPicPr/>
                   </pic:nvPicPr>
                   <pic:blipFill>
-                    <a:blip r:embed="rId6"/>
+                    <a:blip r:embed="rId7"/>
                     <a:stretch>
                       <a:fillRect/>
                     </a:stretch>
@@ -210,7 +243,7 @@
                     <pic:cNvPicPr/>
                   </pic:nvPicPr>
                   <pic:blipFill>
-                    <a:blip r:embed="rId7"/>
+                    <a:blip r:embed="rId8"/>
                     <a:stretch>
                       <a:fillRect/>
                     </a:stretch>
@@ -1158,6 +1191,41 @@
       <w:spacing w:val="5"/>
     </w:rPr>
   </w:style>
+  <w:style w:type="character" w:styleId="Hyperlink">
+    <w:name w:val="Hyperlink"/>
+    <w:basedOn w:val="DefaultParagraphFont"/>
+    <w:uiPriority w:val="99"/>
+    <w:unhideWhenUsed/>
+    <w:rsid w:val="0003091A"/>
+    <w:rPr>
+      <w:color w:val="467886" w:themeColor="hyperlink"/>
+      <w:u w:val="single"/>
+    </w:rPr>
+  </w:style>
+  <w:style w:type="character" w:styleId="UnresolvedMention">
+    <w:name w:val="Unresolved Mention"/>
+    <w:basedOn w:val="DefaultParagraphFont"/>
+    <w:uiPriority w:val="99"/>
+    <w:semiHidden/>
+    <w:unhideWhenUsed/>
+    <w:rsid w:val="0003091A"/>
+    <w:rPr>
+      <w:color w:val="605E5C"/>
+      <w:shd w:val="clear" w:color="auto" w:fill="E1DFDD"/>
+    </w:rPr>
+  </w:style>
+  <w:style w:type="character" w:styleId="FollowedHyperlink">
+    <w:name w:val="FollowedHyperlink"/>
+    <w:basedOn w:val="DefaultParagraphFont"/>
+    <w:uiPriority w:val="99"/>
+    <w:semiHidden/>
+    <w:unhideWhenUsed/>
+    <w:rsid w:val="0003091A"/>
+    <w:rPr>
+      <w:color w:val="96607D" w:themeColor="followedHyperlink"/>
+      <w:u w:val="single"/>
+    </w:rPr>
+  </w:style>
 </w:styles>
 </file>
 

</xml_diff>